<commit_message>
Updated some chapters of report
</commit_message>
<xml_diff>
--- a/6th-Sem/OOP/CourceWork/report/8363_НерсисянАС_ПанфиловичАИ_CourceWork.docx
+++ b/6th-Sem/OOP/CourceWork/report/8363_НерсисянАС_ПанфиловичАИ_CourceWork.docx
@@ -2037,6 +2037,7 @@
               <w:rPr>
                 <w:sz w:val="28"/>
                 <w:szCs w:val="28"/>
+                <w:lang w:val="en-US"/>
               </w:rPr>
             </w:pPr>
             <w:r>
@@ -2050,25 +2051,9 @@
               <w:rPr>
                 <w:sz w:val="28"/>
                 <w:szCs w:val="28"/>
-                <w:highlight w:val="yellow"/>
-              </w:rPr>
-              <w:t>04.09</w:t>
-            </w:r>
-            <w:r>
-              <w:rPr>
-                <w:sz w:val="28"/>
-                <w:szCs w:val="28"/>
-                <w:highlight w:val="yellow"/>
-              </w:rPr>
-              <w:t>.20</w:t>
-            </w:r>
-            <w:r>
-              <w:rPr>
-                <w:sz w:val="28"/>
-                <w:szCs w:val="28"/>
-                <w:highlight w:val="yellow"/>
-              </w:rPr>
-              <w:t>20</w:t>
+                <w:lang w:val="en-US"/>
+              </w:rPr>
+              <w:t>01.03.2021</w:t>
             </w:r>
           </w:p>
         </w:tc>
@@ -2121,34 +2106,9 @@
               <w:rPr>
                 <w:sz w:val="28"/>
                 <w:szCs w:val="28"/>
-                <w:highlight w:val="yellow"/>
                 <w:lang w:val="en-US"/>
               </w:rPr>
-              <w:t>1</w:t>
-            </w:r>
-            <w:r>
-              <w:rPr>
-                <w:sz w:val="28"/>
-                <w:szCs w:val="28"/>
-                <w:highlight w:val="yellow"/>
-              </w:rPr>
-              <w:t>1.12</w:t>
-            </w:r>
-            <w:r>
-              <w:rPr>
-                <w:sz w:val="28"/>
-                <w:szCs w:val="28"/>
-                <w:highlight w:val="yellow"/>
-              </w:rPr>
-              <w:t>.20</w:t>
-            </w:r>
-            <w:r>
-              <w:rPr>
-                <w:sz w:val="28"/>
-                <w:szCs w:val="28"/>
-                <w:highlight w:val="yellow"/>
-              </w:rPr>
-              <w:t>20</w:t>
+              <w:t>05.06.2021</w:t>
             </w:r>
           </w:p>
         </w:tc>
@@ -2201,42 +2161,9 @@
               <w:rPr>
                 <w:sz w:val="28"/>
                 <w:szCs w:val="28"/>
-                <w:highlight w:val="yellow"/>
                 <w:lang w:val="en-US"/>
               </w:rPr>
-              <w:t>1</w:t>
-            </w:r>
-            <w:r>
-              <w:rPr>
-                <w:sz w:val="28"/>
-                <w:szCs w:val="28"/>
-                <w:highlight w:val="yellow"/>
-              </w:rPr>
-              <w:t>1</w:t>
-            </w:r>
-            <w:r>
-              <w:rPr>
-                <w:sz w:val="28"/>
-                <w:szCs w:val="28"/>
-                <w:highlight w:val="yellow"/>
-              </w:rPr>
-              <w:t>.12</w:t>
-            </w:r>
-            <w:r>
-              <w:rPr>
-                <w:sz w:val="28"/>
-                <w:szCs w:val="28"/>
-                <w:highlight w:val="yellow"/>
-              </w:rPr>
-              <w:t>.20</w:t>
-            </w:r>
-            <w:r>
-              <w:rPr>
-                <w:sz w:val="28"/>
-                <w:szCs w:val="28"/>
-                <w:highlight w:val="yellow"/>
-              </w:rPr>
-              <w:t>20</w:t>
+              <w:t>05.06.2021</w:t>
             </w:r>
           </w:p>
         </w:tc>
@@ -2525,28 +2452,86 @@
         <w:ind w:firstLine="709"/>
         <w:jc w:val="both"/>
         <w:rPr>
-          <w:color w:val="FF0000"/>
-          <w:sz w:val="28"/>
-          <w:szCs w:val="28"/>
-          <w:lang w:val="en-US"/>
-        </w:rPr>
-      </w:pPr>
-      <w:r>
-        <w:rPr>
-          <w:color w:val="FF0000"/>
-          <w:sz w:val="28"/>
-          <w:szCs w:val="28"/>
-        </w:rPr>
-        <w:t>Кратко (в 8-10 строк) указать основное содержание курсового проекта (курсовой работы), методы исследования (разработки), полученные результаты</w:t>
-      </w:r>
-      <w:r>
-        <w:rPr>
-          <w:color w:val="FF0000"/>
-          <w:sz w:val="28"/>
-          <w:szCs w:val="28"/>
-          <w:lang w:val="en-US"/>
-        </w:rPr>
-        <w:t>.</w:t>
+          <w:sz w:val="28"/>
+          <w:szCs w:val="28"/>
+        </w:rPr>
+      </w:pPr>
+      <w:r>
+        <w:rPr>
+          <w:sz w:val="28"/>
+          <w:szCs w:val="28"/>
+        </w:rPr>
+        <w:t xml:space="preserve">В данной работе имитируется </w:t>
+      </w:r>
+      <w:r>
+        <w:rPr>
+          <w:sz w:val="28"/>
+          <w:szCs w:val="28"/>
+        </w:rPr>
+        <w:t xml:space="preserve">жизненный цикл работы </w:t>
+      </w:r>
+      <w:r>
+        <w:rPr>
+          <w:sz w:val="28"/>
+          <w:szCs w:val="28"/>
+        </w:rPr>
+        <w:t>вычислительно</w:t>
+      </w:r>
+      <w:r>
+        <w:rPr>
+          <w:sz w:val="28"/>
+          <w:szCs w:val="28"/>
+        </w:rPr>
+        <w:t>го</w:t>
+      </w:r>
+      <w:r>
+        <w:rPr>
+          <w:sz w:val="28"/>
+          <w:szCs w:val="28"/>
+        </w:rPr>
+        <w:t xml:space="preserve"> центр</w:t>
+      </w:r>
+      <w:r>
+        <w:rPr>
+          <w:sz w:val="28"/>
+          <w:szCs w:val="28"/>
+        </w:rPr>
+        <w:t xml:space="preserve">а. В вычислительном центре </w:t>
+      </w:r>
+      <w:r>
+        <w:rPr>
+          <w:sz w:val="28"/>
+          <w:szCs w:val="28"/>
+        </w:rPr>
+        <w:t>работает 5 персональных компьютера (ПК). ПК отказывают с одинаковой вероятностью, причем неисправный ПК отказать не может. Неисправность проявляется в момент ее возникновения, но для определения ПК с неисправностью инженер должен периодически последовательно обходить работающие ПК и делать диагностику. При определении неисправности инженер прекращает обход и выполняет ремонт. Закончив его, инженер продолжает обход</w:t>
+      </w:r>
+      <w:r>
+        <w:rPr>
+          <w:sz w:val="28"/>
+          <w:szCs w:val="28"/>
+        </w:rPr>
+        <w:t xml:space="preserve">. </w:t>
+      </w:r>
+      <w:r>
+        <w:rPr>
+          <w:sz w:val="28"/>
+          <w:szCs w:val="28"/>
+        </w:rPr>
+        <w:t>На всех</w:t>
+      </w:r>
+      <w:r>
+        <w:rPr>
+          <w:sz w:val="28"/>
+          <w:szCs w:val="28"/>
+        </w:rPr>
+        <w:t xml:space="preserve"> </w:t>
+      </w:r>
+      <w:r>
+        <w:rPr>
+          <w:sz w:val="28"/>
+          <w:szCs w:val="28"/>
+        </w:rPr>
+        <w:t xml:space="preserve">этапах состояния ПК и действия инженера отображаются в окне состояний. </w:t>
       </w:r>
     </w:p>
     <w:p>
@@ -2612,62 +2597,25 @@
     <w:p>
       <w:pPr>
         <w:spacing w:line="360" w:lineRule="auto"/>
-        <w:ind w:firstLine="709"/>
-        <w:jc w:val="both"/>
-        <w:rPr>
-          <w:color w:val="FF0000"/>
-          <w:sz w:val="28"/>
-          <w:szCs w:val="28"/>
-        </w:rPr>
-      </w:pPr>
-    </w:p>
-    <w:p>
-      <w:pPr>
-        <w:spacing w:line="360" w:lineRule="auto"/>
-        <w:ind w:firstLine="709"/>
-        <w:jc w:val="both"/>
-        <w:rPr>
-          <w:color w:val="FF0000"/>
-          <w:sz w:val="28"/>
-          <w:szCs w:val="28"/>
-        </w:rPr>
-      </w:pPr>
-    </w:p>
-    <w:p>
-      <w:pPr>
-        <w:spacing w:line="360" w:lineRule="auto"/>
-        <w:ind w:firstLine="709"/>
-        <w:jc w:val="both"/>
-        <w:rPr>
-          <w:color w:val="FF0000"/>
-          <w:sz w:val="28"/>
-          <w:szCs w:val="28"/>
-        </w:rPr>
-      </w:pPr>
-    </w:p>
-    <w:p>
-      <w:pPr>
-        <w:spacing w:line="360" w:lineRule="auto"/>
-        <w:ind w:firstLine="709"/>
-        <w:jc w:val="both"/>
-        <w:rPr>
-          <w:color w:val="FF0000"/>
-          <w:sz w:val="28"/>
-          <w:szCs w:val="28"/>
-        </w:rPr>
-      </w:pPr>
-    </w:p>
-    <w:p>
-      <w:pPr>
-        <w:spacing w:line="360" w:lineRule="auto"/>
-        <w:ind w:firstLine="709"/>
-        <w:jc w:val="both"/>
-        <w:rPr>
-          <w:color w:val="FF0000"/>
-          <w:sz w:val="28"/>
-          <w:szCs w:val="28"/>
-        </w:rPr>
-      </w:pPr>
+        <w:jc w:val="center"/>
+        <w:rPr>
+          <w:b/>
+          <w:caps/>
+          <w:sz w:val="28"/>
+          <w:szCs w:val="28"/>
+          <w:lang w:val="en-US"/>
+        </w:rPr>
+      </w:pPr>
+      <w:r>
+        <w:rPr>
+          <w:b/>
+          <w:caps/>
+          <w:sz w:val="28"/>
+          <w:szCs w:val="28"/>
+          <w:lang w:val="en-US"/>
+        </w:rPr>
+        <w:t>Summary</w:t>
+      </w:r>
     </w:p>
     <w:p>
       <w:pPr>
@@ -2681,60 +2629,6 @@
           <w:lang w:val="en-US"/>
         </w:rPr>
       </w:pPr>
-      <w:r>
-        <w:rPr>
-          <w:b/>
-          <w:caps/>
-          <w:sz w:val="28"/>
-          <w:szCs w:val="28"/>
-          <w:lang w:val="en-US"/>
-        </w:rPr>
-        <w:t>Summary</w:t>
-      </w:r>
-    </w:p>
-    <w:p>
-      <w:pPr>
-        <w:spacing w:line="360" w:lineRule="auto"/>
-        <w:jc w:val="center"/>
-        <w:rPr>
-          <w:b/>
-          <w:caps/>
-          <w:sz w:val="28"/>
-          <w:szCs w:val="28"/>
-          <w:lang w:val="en-US"/>
-        </w:rPr>
-      </w:pPr>
-    </w:p>
-    <w:p>
-      <w:pPr>
-        <w:spacing w:line="360" w:lineRule="auto"/>
-        <w:ind w:firstLine="709"/>
-        <w:jc w:val="both"/>
-        <w:rPr>
-          <w:color w:val="FF0000"/>
-          <w:sz w:val="28"/>
-          <w:szCs w:val="28"/>
-          <w:lang w:val="en-US"/>
-        </w:rPr>
-      </w:pPr>
-      <w:r>
-        <w:rPr>
-          <w:color w:val="FF0000"/>
-          <w:sz w:val="28"/>
-          <w:szCs w:val="28"/>
-          <w:lang w:val="en-US"/>
-        </w:rPr>
-        <w:t>Briefly (8-10 lines) to describe the main content of the course project, research methods, and the results</w:t>
-      </w:r>
-      <w:r>
-        <w:rPr>
-          <w:color w:val="FF0000"/>
-          <w:sz w:val="28"/>
-          <w:szCs w:val="28"/>
-          <w:lang w:val="en-US"/>
-        </w:rPr>
-        <w:t>.</w:t>
-      </w:r>
     </w:p>
     <w:p>
       <w:pPr>
@@ -2746,12 +2640,34 @@
         <w:ind w:firstLine="709"/>
         <w:jc w:val="both"/>
         <w:rPr>
-          <w:color w:val="FF0000"/>
           <w:sz w:val="28"/>
           <w:szCs w:val="28"/>
           <w:lang w:val="en-US"/>
         </w:rPr>
       </w:pPr>
+      <w:r>
+        <w:rPr>
+          <w:sz w:val="28"/>
+          <w:szCs w:val="28"/>
+          <w:lang w:val="en-US"/>
+        </w:rPr>
+        <w:t>This work simulates the life cycle of a computing center. The computing center has 5 personal computers (PCs). PCs fail with equal probability, and a defective PC cannot fail. A malfunction manifests itself at the time of its occurrence, but in order to identify a PC with a malfunction, the engineer must periodically sequentially bypass the running PCs and make diagnostics. When a fault is identified, the engineer stops bypassing and repairs. Having finished it, the engineer continues his round. At all stages, the state of the PC and the actions of the engineer are displayed in the stat</w:t>
+      </w:r>
+      <w:r>
+        <w:rPr>
+          <w:sz w:val="28"/>
+          <w:szCs w:val="28"/>
+        </w:rPr>
+        <w:t>e</w:t>
+      </w:r>
+      <w:r>
+        <w:rPr>
+          <w:sz w:val="28"/>
+          <w:szCs w:val="28"/>
+          <w:lang w:val="en-US"/>
+        </w:rPr>
+        <w:t xml:space="preserve"> window.</w:t>
+      </w:r>
     </w:p>
     <w:p>
       <w:pPr>
@@ -2763,7 +2679,6 @@
         <w:ind w:firstLine="709"/>
         <w:jc w:val="both"/>
         <w:rPr>
-          <w:color w:val="FF0000"/>
           <w:sz w:val="28"/>
           <w:szCs w:val="28"/>
           <w:lang w:val="en-US"/>
@@ -5422,18 +5337,16 @@
         <w:ind w:firstLine="709"/>
         <w:jc w:val="both"/>
         <w:rPr>
-          <w:color w:val="FF0000"/>
-          <w:sz w:val="28"/>
-          <w:szCs w:val="28"/>
-        </w:rPr>
-      </w:pPr>
-      <w:r>
-        <w:rPr>
-          <w:color w:val="FF0000"/>
-          <w:sz w:val="28"/>
-          <w:szCs w:val="28"/>
-        </w:rPr>
-        <w:t>Кратко описать цель работы, основные задачи им методы их решения.</w:t>
+          <w:sz w:val="28"/>
+          <w:szCs w:val="28"/>
+        </w:rPr>
+      </w:pPr>
+      <w:r>
+        <w:rPr>
+          <w:sz w:val="28"/>
+          <w:szCs w:val="28"/>
+        </w:rPr>
+        <w:t xml:space="preserve">В данной работе имитируется жизненный цикл работы вычислительного центра. В вычислительном центре работает 5 персональных компьютера (ПК). ПК отказывают с одинаковой вероятностью, причем неисправный ПК отказать не может. Неисправность проявляется в момент ее возникновения, но для определения ПК с неисправностью инженер должен периодически последовательно обходить работающие ПК и делать диагностику. При определении неисправности инженер прекращает обход и выполняет ремонт. Закончив его, инженер продолжает обход. На всех этапах состояния ПК и действия инженера отображаются в окне состояний. </w:t>
       </w:r>
     </w:p>
     <w:p>
@@ -5446,6 +5359,41 @@
           <w:szCs w:val="28"/>
         </w:rPr>
       </w:pPr>
+      <w:r>
+        <w:rPr>
+          <w:sz w:val="28"/>
+          <w:szCs w:val="28"/>
+        </w:rPr>
+        <w:t xml:space="preserve">В работе </w:t>
+      </w:r>
+      <w:r>
+        <w:rPr>
+          <w:sz w:val="28"/>
+          <w:szCs w:val="28"/>
+        </w:rPr>
+        <w:t>описывается предметная область задачи</w:t>
+      </w:r>
+      <w:r>
+        <w:rPr>
+          <w:sz w:val="28"/>
+          <w:szCs w:val="28"/>
+        </w:rPr>
+        <w:t>, перечисляются библиотечные конструкторские классы, использованные в проекте</w:t>
+      </w:r>
+      <w:r>
+        <w:rPr>
+          <w:sz w:val="28"/>
+          <w:szCs w:val="28"/>
+        </w:rPr>
+        <w:t>, также есть описание подсистемы интерфейс, модели сущность-связь, объектной модели</w:t>
+      </w:r>
+      <w:r>
+        <w:rPr>
+          <w:sz w:val="28"/>
+          <w:szCs w:val="28"/>
+        </w:rPr>
+        <w:t xml:space="preserve"> (диаграммы классов).</w:t>
+      </w:r>
     </w:p>
     <w:p>
       <w:pPr>
@@ -5585,18 +5533,30 @@
         <w:ind w:left="0" w:firstLine="709"/>
         <w:jc w:val="both"/>
         <w:rPr>
-          <w:color w:val="FF0000"/>
-          <w:sz w:val="28"/>
-          <w:szCs w:val="28"/>
-        </w:rPr>
-      </w:pPr>
-      <w:r>
-        <w:rPr>
-          <w:color w:val="FF0000"/>
-          <w:sz w:val="28"/>
-          <w:szCs w:val="28"/>
-        </w:rPr>
-        <w:t>…</w:t>
+          <w:sz w:val="28"/>
+          <w:szCs w:val="28"/>
+        </w:rPr>
+      </w:pPr>
+      <w:r>
+        <w:rPr>
+          <w:sz w:val="28"/>
+          <w:szCs w:val="28"/>
+        </w:rPr>
+        <w:t>Предметной областью в данной работе</w:t>
+      </w:r>
+      <w:r>
+        <w:rPr>
+          <w:sz w:val="28"/>
+          <w:szCs w:val="28"/>
+        </w:rPr>
+        <w:t xml:space="preserve"> является вычислительный центр.</w:t>
+      </w:r>
+      <w:r>
+        <w:rPr>
+          <w:sz w:val="28"/>
+          <w:szCs w:val="28"/>
+        </w:rPr>
+        <w:t xml:space="preserve"> ПК находится в вычислительном центре, инженер работает в вычислительном центре и обслуживает ПК.</w:t>
       </w:r>
     </w:p>
     <w:p>
@@ -5606,22 +5566,7 @@
           <w:tab w:val="left" w:pos="993"/>
         </w:tabs>
         <w:spacing w:line="360" w:lineRule="auto"/>
-        <w:ind w:left="0" w:right="0" w:firstLine="709"/>
-        <w:rPr>
-          <w:color w:val="FF0000"/>
-          <w:sz w:val="28"/>
-          <w:szCs w:val="28"/>
-        </w:rPr>
-      </w:pPr>
-    </w:p>
-    <w:p>
-      <w:pPr>
-        <w:pStyle w:val="a6"/>
-        <w:tabs>
-          <w:tab w:val="left" w:pos="993"/>
-        </w:tabs>
-        <w:spacing w:line="360" w:lineRule="auto"/>
-        <w:ind w:left="0" w:right="0" w:firstLine="709"/>
+        <w:ind w:right="0"/>
         <w:rPr>
           <w:color w:val="FF0000"/>
           <w:sz w:val="28"/>
@@ -5653,27 +5598,37 @@
     </w:p>
     <w:p>
       <w:pPr>
-        <w:pStyle w:val="af2"/>
+        <w:spacing w:line="360" w:lineRule="auto"/>
+        <w:rPr>
+          <w:sz w:val="28"/>
+          <w:szCs w:val="28"/>
+        </w:rPr>
+      </w:pPr>
+    </w:p>
+    <w:p>
+      <w:pPr>
+        <w:pStyle w:val="20"/>
+        <w:numPr>
+          <w:ilvl w:val="2"/>
+          <w:numId w:val="8"/>
+        </w:numPr>
         <w:tabs>
-          <w:tab w:val="left" w:pos="993"/>
-          <w:tab w:val="left" w:pos="1134"/>
+          <w:tab w:val="clear" w:pos="1276"/>
+          <w:tab w:val="left" w:pos="1418"/>
+          <w:tab w:val="left" w:pos="2268"/>
         </w:tabs>
-        <w:spacing w:line="360" w:lineRule="auto"/>
+        <w:spacing w:before="0"/>
         <w:ind w:left="0" w:firstLine="709"/>
         <w:jc w:val="both"/>
-        <w:rPr>
-          <w:color w:val="FF0000"/>
-          <w:sz w:val="28"/>
-          <w:szCs w:val="28"/>
-        </w:rPr>
-      </w:pPr>
-      <w:r>
-        <w:rPr>
-          <w:color w:val="FF0000"/>
-          <w:sz w:val="28"/>
-          <w:szCs w:val="28"/>
-        </w:rPr>
-        <w:t>…</w:t>
+      </w:pPr>
+      <w:r>
+        <w:t>Класс</w:t>
+      </w:r>
+      <w:r>
+        <w:rPr>
+          <w:lang w:val="en-US"/>
+        </w:rPr>
+        <w:t xml:space="preserve"> Application</w:t>
       </w:r>
     </w:p>
     <w:p>
@@ -5683,13 +5638,114 @@
           <w:tab w:val="left" w:pos="993"/>
         </w:tabs>
         <w:spacing w:line="360" w:lineRule="auto"/>
-        <w:ind w:left="709"/>
-        <w:rPr>
-          <w:color w:val="FF0000"/>
-          <w:sz w:val="28"/>
-          <w:szCs w:val="28"/>
-        </w:rPr>
-      </w:pPr>
+        <w:ind w:left="0" w:firstLine="709"/>
+        <w:jc w:val="both"/>
+        <w:rPr>
+          <w:sz w:val="28"/>
+          <w:szCs w:val="28"/>
+        </w:rPr>
+      </w:pPr>
+      <w:r>
+        <w:rPr>
+          <w:sz w:val="28"/>
+          <w:szCs w:val="28"/>
+        </w:rPr>
+        <w:t xml:space="preserve">Класс Application </w:t>
+      </w:r>
+      <w:r>
+        <w:rPr>
+          <w:sz w:val="28"/>
+          <w:szCs w:val="28"/>
+        </w:rPr>
+        <w:t xml:space="preserve">хранит в себе указатели на интерфейс программы (interface), </w:t>
+      </w:r>
+      <w:r>
+        <w:rPr>
+          <w:sz w:val="28"/>
+          <w:szCs w:val="28"/>
+        </w:rPr>
+        <w:t xml:space="preserve">вычислительный центр (model) и инженера (enginer), </w:t>
+      </w:r>
+      <w:r>
+        <w:rPr>
+          <w:sz w:val="28"/>
+          <w:szCs w:val="28"/>
+        </w:rPr>
+        <w:t xml:space="preserve">а также связывает ключевые сигналы, генерируемые </w:t>
+      </w:r>
+      <w:r>
+        <w:rPr>
+          <w:sz w:val="28"/>
+          <w:szCs w:val="28"/>
+        </w:rPr>
+        <w:t>в классах interface, model и enginer с соответствующими слотами для обработки и корректного функционирования программы.</w:t>
+      </w:r>
+      <w:r>
+        <w:rPr>
+          <w:sz w:val="28"/>
+          <w:szCs w:val="28"/>
+        </w:rPr>
+        <w:t xml:space="preserve"> Наследуется от библиотечного класса </w:t>
+      </w:r>
+      <w:r>
+        <w:rPr>
+          <w:sz w:val="28"/>
+          <w:szCs w:val="28"/>
+        </w:rPr>
+        <w:t>QApplication</w:t>
+      </w:r>
+      <w:r>
+        <w:rPr>
+          <w:sz w:val="28"/>
+          <w:szCs w:val="28"/>
+        </w:rPr>
+        <w:t>.</w:t>
+      </w:r>
+    </w:p>
+    <w:p>
+      <w:pPr>
+        <w:pStyle w:val="af2"/>
+        <w:tabs>
+          <w:tab w:val="left" w:pos="993"/>
+        </w:tabs>
+        <w:spacing w:line="360" w:lineRule="auto"/>
+        <w:ind w:left="0" w:firstLine="709"/>
+        <w:jc w:val="both"/>
+        <w:rPr>
+          <w:sz w:val="28"/>
+          <w:szCs w:val="28"/>
+        </w:rPr>
+      </w:pPr>
+    </w:p>
+    <w:p>
+      <w:pPr>
+        <w:pStyle w:val="20"/>
+        <w:numPr>
+          <w:ilvl w:val="2"/>
+          <w:numId w:val="8"/>
+        </w:numPr>
+        <w:tabs>
+          <w:tab w:val="clear" w:pos="1276"/>
+          <w:tab w:val="left" w:pos="1418"/>
+          <w:tab w:val="left" w:pos="2268"/>
+        </w:tabs>
+        <w:spacing w:before="0"/>
+        <w:ind w:left="0" w:firstLine="709"/>
+        <w:jc w:val="both"/>
+      </w:pPr>
+      <w:bookmarkStart w:id="28" w:name="_Toc58014917"/>
+      <w:r>
+        <w:t>Класс</w:t>
+      </w:r>
+      <w:r>
+        <w:rPr>
+          <w:lang w:val="en-US"/>
+        </w:rPr>
+        <w:t xml:space="preserve"> </w:t>
+      </w:r>
+      <w:r>
+        <w:t>Model</w:t>
+      </w:r>
     </w:p>
     <w:p>
       <w:pPr>
@@ -5700,12 +5756,224 @@
         <w:spacing w:line="360" w:lineRule="auto"/>
         <w:ind w:left="0" w:right="0" w:firstLine="709"/>
         <w:rPr>
-          <w:color w:val="FF0000"/>
-          <w:sz w:val="28"/>
-          <w:szCs w:val="28"/>
-        </w:rPr>
-      </w:pPr>
-      <w:bookmarkStart w:id="28" w:name="_Toc58014917"/>
+          <w:sz w:val="28"/>
+          <w:szCs w:val="28"/>
+        </w:rPr>
+      </w:pPr>
+      <w:r>
+        <w:rPr>
+          <w:sz w:val="28"/>
+          <w:szCs w:val="28"/>
+        </w:rPr>
+        <w:t xml:space="preserve">Класс </w:t>
+      </w:r>
+      <w:r>
+        <w:rPr>
+          <w:sz w:val="28"/>
+          <w:szCs w:val="28"/>
+        </w:rPr>
+        <w:t>Model</w:t>
+      </w:r>
+      <w:r>
+        <w:rPr>
+          <w:sz w:val="28"/>
+          <w:szCs w:val="28"/>
+        </w:rPr>
+        <w:t xml:space="preserve"> </w:t>
+      </w:r>
+      <w:r>
+        <w:rPr>
+          <w:sz w:val="28"/>
+          <w:szCs w:val="28"/>
+        </w:rPr>
+        <w:t>описывает</w:t>
+      </w:r>
+      <w:r>
+        <w:rPr>
+          <w:sz w:val="28"/>
+          <w:szCs w:val="28"/>
+        </w:rPr>
+        <w:t xml:space="preserve"> вычислительный центр</w:t>
+      </w:r>
+      <w:r>
+        <w:rPr>
+          <w:sz w:val="28"/>
+          <w:szCs w:val="28"/>
+        </w:rPr>
+        <w:t xml:space="preserve"> (далее ВЦ)</w:t>
+      </w:r>
+      <w:r>
+        <w:rPr>
+          <w:sz w:val="28"/>
+          <w:szCs w:val="28"/>
+        </w:rPr>
+        <w:t>,</w:t>
+      </w:r>
+      <w:r>
+        <w:rPr>
+          <w:sz w:val="28"/>
+          <w:szCs w:val="28"/>
+        </w:rPr>
+        <w:t xml:space="preserve"> хранит в себе </w:t>
+      </w:r>
+      <w:r>
+        <w:rPr>
+          <w:sz w:val="28"/>
+          <w:szCs w:val="28"/>
+        </w:rPr>
+        <w:t>параметры (</w:t>
+      </w:r>
+      <w:r>
+        <w:rPr>
+          <w:sz w:val="28"/>
+          <w:szCs w:val="28"/>
+          <w:lang w:val="en-US"/>
+        </w:rPr>
+        <w:t>ParamData parameters</w:t>
+      </w:r>
+      <w:r>
+        <w:rPr>
+          <w:sz w:val="28"/>
+          <w:szCs w:val="28"/>
+        </w:rPr>
+        <w:t>)</w:t>
+      </w:r>
+      <w:r>
+        <w:rPr>
+          <w:sz w:val="28"/>
+          <w:szCs w:val="28"/>
+        </w:rPr>
+        <w:t xml:space="preserve">, согласно которым идет имитация жизненного цикла </w:t>
+      </w:r>
+      <w:r>
+        <w:rPr>
+          <w:sz w:val="28"/>
+          <w:szCs w:val="28"/>
+        </w:rPr>
+        <w:t>ВЦ</w:t>
+      </w:r>
+      <w:r>
+        <w:rPr>
+          <w:sz w:val="28"/>
+          <w:szCs w:val="28"/>
+        </w:rPr>
+        <w:t>,</w:t>
+      </w:r>
+      <w:r>
+        <w:rPr>
+          <w:sz w:val="28"/>
+          <w:szCs w:val="28"/>
+        </w:rPr>
+        <w:t xml:space="preserve"> и состояния (</w:t>
+      </w:r>
+      <w:r>
+        <w:rPr>
+          <w:sz w:val="28"/>
+          <w:szCs w:val="28"/>
+          <w:lang w:val="en-US"/>
+        </w:rPr>
+        <w:t>StateData state)</w:t>
+      </w:r>
+      <w:r>
+        <w:rPr>
+          <w:sz w:val="28"/>
+          <w:szCs w:val="28"/>
+        </w:rPr>
+        <w:t xml:space="preserve">, в которых бывают </w:t>
+      </w:r>
+      <w:r>
+        <w:rPr>
+          <w:sz w:val="28"/>
+          <w:szCs w:val="28"/>
+        </w:rPr>
+        <w:t>объекты (ПК, инженер)</w:t>
+      </w:r>
+      <w:r>
+        <w:rPr>
+          <w:sz w:val="28"/>
+          <w:szCs w:val="28"/>
+        </w:rPr>
+        <w:t xml:space="preserve"> в</w:t>
+      </w:r>
+      <w:r>
+        <w:rPr>
+          <w:sz w:val="28"/>
+          <w:szCs w:val="28"/>
+        </w:rPr>
+        <w:t xml:space="preserve"> </w:t>
+      </w:r>
+      <w:r>
+        <w:rPr>
+          <w:sz w:val="28"/>
+          <w:szCs w:val="28"/>
+        </w:rPr>
+        <w:t>ВЦ</w:t>
+      </w:r>
+      <w:r>
+        <w:rPr>
+          <w:sz w:val="28"/>
+          <w:szCs w:val="28"/>
+        </w:rPr>
+        <w:t>.</w:t>
+      </w:r>
+      <w:r>
+        <w:rPr>
+          <w:sz w:val="28"/>
+          <w:szCs w:val="28"/>
+        </w:rPr>
+        <w:t xml:space="preserve"> </w:t>
+      </w:r>
+      <w:r>
+        <w:rPr>
+          <w:sz w:val="28"/>
+          <w:szCs w:val="28"/>
+        </w:rPr>
+        <w:t xml:space="preserve">Наследуется от библиотечного класса </w:t>
+      </w:r>
+      <w:r>
+        <w:rPr>
+          <w:sz w:val="28"/>
+          <w:szCs w:val="28"/>
+        </w:rPr>
+        <w:t>QObject</w:t>
+      </w:r>
+      <w:r>
+        <w:rPr>
+          <w:sz w:val="28"/>
+          <w:szCs w:val="28"/>
+        </w:rPr>
+        <w:t>.</w:t>
+      </w:r>
+    </w:p>
+    <w:p>
+      <w:pPr>
+        <w:pStyle w:val="20"/>
+        <w:numPr>
+          <w:ilvl w:val="2"/>
+          <w:numId w:val="8"/>
+        </w:numPr>
+        <w:tabs>
+          <w:tab w:val="clear" w:pos="1276"/>
+          <w:tab w:val="left" w:pos="1418"/>
+          <w:tab w:val="left" w:pos="2268"/>
+        </w:tabs>
+        <w:spacing w:before="0"/>
+        <w:ind w:left="0" w:firstLine="709"/>
+        <w:jc w:val="both"/>
+      </w:pPr>
+      <w:r>
+        <w:lastRenderedPageBreak/>
+        <w:t>Класс</w:t>
+      </w:r>
+      <w:r>
+        <w:rPr>
+          <w:lang w:val="en-US"/>
+        </w:rPr>
+        <w:t xml:space="preserve"> </w:t>
+      </w:r>
+      <w:r>
+        <w:t>Enginer</w:t>
+      </w:r>
     </w:p>
     <w:p>
       <w:pPr>
@@ -5716,7 +5984,97 @@
         <w:spacing w:line="360" w:lineRule="auto"/>
         <w:ind w:left="0" w:right="0" w:firstLine="709"/>
         <w:rPr>
-          <w:color w:val="FF0000"/>
+          <w:sz w:val="28"/>
+          <w:szCs w:val="28"/>
+        </w:rPr>
+      </w:pPr>
+      <w:r>
+        <w:rPr>
+          <w:sz w:val="28"/>
+          <w:szCs w:val="28"/>
+        </w:rPr>
+        <w:t xml:space="preserve">Класс </w:t>
+      </w:r>
+      <w:r>
+        <w:rPr>
+          <w:sz w:val="28"/>
+          <w:szCs w:val="28"/>
+        </w:rPr>
+        <w:t>Enginer</w:t>
+      </w:r>
+      <w:r>
+        <w:rPr>
+          <w:sz w:val="28"/>
+          <w:szCs w:val="28"/>
+        </w:rPr>
+        <w:t xml:space="preserve"> </w:t>
+      </w:r>
+      <w:r>
+        <w:rPr>
+          <w:sz w:val="28"/>
+          <w:szCs w:val="28"/>
+        </w:rPr>
+        <w:t>представляет собой инж</w:t>
+      </w:r>
+      <w:r>
+        <w:rPr>
+          <w:sz w:val="28"/>
+          <w:szCs w:val="28"/>
+        </w:rPr>
+        <w:t xml:space="preserve">енера. Реализует </w:t>
+      </w:r>
+      <w:r>
+        <w:rPr>
+          <w:sz w:val="28"/>
+          <w:szCs w:val="28"/>
+        </w:rPr>
+        <w:t>обслуживание (</w:t>
+      </w:r>
+      <w:r>
+        <w:rPr>
+          <w:sz w:val="28"/>
+          <w:szCs w:val="28"/>
+        </w:rPr>
+        <w:t>обход, диагностика, ремонт)</w:t>
+      </w:r>
+      <w:r>
+        <w:rPr>
+          <w:sz w:val="28"/>
+          <w:szCs w:val="28"/>
+        </w:rPr>
+        <w:t xml:space="preserve"> ПК в ВЦ согласно заданным параметрам в соответствующем окне приложения. Хранит в себе состояния всех ПК в ВЦ (работает, не работает, диагностика, ремонт) и собственное состояние (</w:t>
+      </w:r>
+      <w:r>
+        <w:rPr>
+          <w:sz w:val="28"/>
+          <w:szCs w:val="28"/>
+        </w:rPr>
+        <w:t>свободен, занят обходом, занят диагностикой, занят ремонтом</w:t>
+      </w:r>
+      <w:r>
+        <w:rPr>
+          <w:sz w:val="28"/>
+          <w:szCs w:val="28"/>
+        </w:rPr>
+        <w:t>)</w:t>
+      </w:r>
+      <w:r>
+        <w:rPr>
+          <w:sz w:val="28"/>
+          <w:szCs w:val="28"/>
+        </w:rPr>
+        <w:t>.</w:t>
+      </w:r>
+    </w:p>
+    <w:p>
+      <w:pPr>
+        <w:pStyle w:val="a6"/>
+        <w:tabs>
+          <w:tab w:val="left" w:pos="993"/>
+        </w:tabs>
+        <w:spacing w:line="360" w:lineRule="auto"/>
+        <w:ind w:left="0" w:right="0" w:firstLine="709"/>
+        <w:rPr>
           <w:sz w:val="28"/>
           <w:szCs w:val="28"/>
         </w:rPr>
@@ -5726,83 +6084,146 @@
       <w:pPr>
         <w:pStyle w:val="20"/>
         <w:numPr>
-          <w:ilvl w:val="1"/>
+          <w:ilvl w:val="2"/>
           <w:numId w:val="8"/>
         </w:numPr>
         <w:tabs>
+          <w:tab w:val="clear" w:pos="1276"/>
+          <w:tab w:val="left" w:pos="1418"/>
           <w:tab w:val="left" w:pos="2268"/>
         </w:tabs>
         <w:spacing w:before="0"/>
         <w:ind w:left="0" w:firstLine="709"/>
         <w:jc w:val="both"/>
       </w:pPr>
-      <w:bookmarkStart w:id="29" w:name="_Toc68160254"/>
-      <w:r>
-        <w:t xml:space="preserve">Обоснование выбора языка программирования и объектных библиотек конструкторских классов </w:t>
-      </w:r>
-      <w:r>
-        <w:rPr>
-          <w:i/>
-          <w:iCs/>
-        </w:rPr>
-        <w:t>(параграф необходим, если используются другие, не рекомендованные для применения данным документом)</w:t>
-      </w:r>
-      <w:bookmarkEnd w:id="28"/>
-      <w:bookmarkEnd w:id="29"/>
-      <w:r>
-        <w:rPr>
-          <w:i/>
-          <w:iCs/>
-        </w:rPr>
-        <w:t xml:space="preserve"> </w:t>
-      </w:r>
-    </w:p>
-    <w:p>
-      <w:pPr>
-        <w:pStyle w:val="af2"/>
+      <w:r>
+        <w:t>Клас</w:t>
+      </w:r>
+      <w:r>
+        <w:t>сы Interface, StateWindow, ParamWindow, ControlWindow</w:t>
+      </w:r>
+    </w:p>
+    <w:p>
+      <w:pPr>
+        <w:pStyle w:val="a6"/>
         <w:tabs>
           <w:tab w:val="left" w:pos="993"/>
-          <w:tab w:val="left" w:pos="1134"/>
         </w:tabs>
         <w:spacing w:line="360" w:lineRule="auto"/>
-        <w:ind w:left="0" w:firstLine="709"/>
-        <w:jc w:val="both"/>
-        <w:rPr>
-          <w:color w:val="FF0000"/>
-          <w:sz w:val="28"/>
-          <w:szCs w:val="28"/>
-        </w:rPr>
-      </w:pPr>
-      <w:r>
-        <w:rPr>
-          <w:color w:val="FF0000"/>
-          <w:sz w:val="28"/>
-          <w:szCs w:val="28"/>
-        </w:rPr>
-        <w:t>…</w:t>
-      </w:r>
-    </w:p>
-    <w:p>
-      <w:pPr>
-        <w:pStyle w:val="af2"/>
-        <w:ind w:left="0" w:firstLine="709"/>
-        <w:rPr>
-          <w:color w:val="FF0000"/>
-          <w:sz w:val="28"/>
-          <w:szCs w:val="28"/>
-        </w:rPr>
-      </w:pPr>
-    </w:p>
-    <w:p>
-      <w:pPr>
+        <w:ind w:left="0" w:right="0" w:firstLine="709"/>
+        <w:rPr>
+          <w:sz w:val="28"/>
+          <w:szCs w:val="28"/>
+        </w:rPr>
+      </w:pPr>
+      <w:r>
+        <w:rPr>
+          <w:sz w:val="28"/>
+          <w:szCs w:val="28"/>
+        </w:rPr>
+        <w:t>Класс</w:t>
+      </w:r>
+      <w:r>
+        <w:rPr>
+          <w:sz w:val="28"/>
+          <w:szCs w:val="28"/>
+        </w:rPr>
+        <w:t>ы</w:t>
+      </w:r>
+      <w:r>
+        <w:rPr>
+          <w:sz w:val="28"/>
+          <w:szCs w:val="28"/>
+        </w:rPr>
+        <w:t xml:space="preserve"> </w:t>
+      </w:r>
+      <w:r>
+        <w:rPr>
+          <w:sz w:val="28"/>
+          <w:szCs w:val="28"/>
+        </w:rPr>
+        <w:t>Interface, StateWindow, ParamWindow</w:t>
+      </w:r>
+      <w:r>
+        <w:rPr>
+          <w:sz w:val="28"/>
+          <w:szCs w:val="28"/>
+        </w:rPr>
+        <w:t xml:space="preserve"> и </w:t>
+      </w:r>
+      <w:r>
+        <w:rPr>
+          <w:sz w:val="28"/>
+          <w:szCs w:val="28"/>
+        </w:rPr>
+        <w:t>ControlWindow</w:t>
+      </w:r>
+      <w:r>
+        <w:rPr>
+          <w:sz w:val="28"/>
+          <w:szCs w:val="28"/>
+        </w:rPr>
+        <w:t xml:space="preserve"> описывают и реализовывают раб</w:t>
+      </w:r>
+      <w:r>
+        <w:rPr>
+          <w:sz w:val="28"/>
+          <w:szCs w:val="28"/>
+        </w:rPr>
+        <w:t>оту</w:t>
+      </w:r>
+      <w:r>
+        <w:rPr>
+          <w:sz w:val="28"/>
+          <w:szCs w:val="28"/>
+        </w:rPr>
+        <w:t xml:space="preserve"> интерфейсны</w:t>
+      </w:r>
+      <w:r>
+        <w:rPr>
+          <w:sz w:val="28"/>
+          <w:szCs w:val="28"/>
+        </w:rPr>
+        <w:t>х</w:t>
+      </w:r>
+      <w:r>
+        <w:rPr>
+          <w:sz w:val="28"/>
+          <w:szCs w:val="28"/>
+        </w:rPr>
+        <w:t xml:space="preserve"> ок</w:t>
+      </w:r>
+      <w:r>
+        <w:rPr>
+          <w:sz w:val="28"/>
+          <w:szCs w:val="28"/>
+        </w:rPr>
+        <w:t>он</w:t>
+      </w:r>
+      <w:r>
+        <w:rPr>
+          <w:sz w:val="28"/>
+          <w:szCs w:val="28"/>
+        </w:rPr>
+        <w:t xml:space="preserve"> приложения.</w:t>
+      </w:r>
+    </w:p>
+    <w:p>
+      <w:pPr>
+        <w:pStyle w:val="a6"/>
+        <w:tabs>
+          <w:tab w:val="left" w:pos="993"/>
+        </w:tabs>
         <w:spacing w:line="360" w:lineRule="auto"/>
-        <w:ind w:firstLine="709"/>
-        <w:rPr>
-          <w:sz w:val="28"/>
-          <w:szCs w:val="28"/>
-        </w:rPr>
-      </w:pPr>
-    </w:p>
+        <w:ind w:left="0" w:right="0" w:firstLine="709"/>
+        <w:rPr>
+          <w:color w:val="auto"/>
+          <w:sz w:val="28"/>
+          <w:szCs w:val="28"/>
+        </w:rPr>
+      </w:pPr>
+    </w:p>
+    <w:bookmarkEnd w:id="28"/>
     <w:p>
       <w:pPr>
         <w:pStyle w:val="16"/>
@@ -5811,8 +6232,8 @@
       <w:r>
         <w:br w:type="page"/>
       </w:r>
-      <w:bookmarkStart w:id="30" w:name="_Toc58014924"/>
-      <w:bookmarkStart w:id="31" w:name="_Toc68160255"/>
+      <w:bookmarkStart w:id="29" w:name="_Toc58014924"/>
+      <w:bookmarkStart w:id="30" w:name="_Toc68160255"/>
       <w:r>
         <w:lastRenderedPageBreak/>
         <w:t>2</w:t>
@@ -5820,11 +6241,11 @@
       <w:r>
         <w:t xml:space="preserve">. </w:t>
       </w:r>
+      <w:bookmarkEnd w:id="29"/>
+      <w:r>
+        <w:t>Подсистема «Интерфейс»</w:t>
+      </w:r>
       <w:bookmarkEnd w:id="30"/>
-      <w:r>
-        <w:t>Подсистема «Интерфейс»</w:t>
-      </w:r>
-      <w:bookmarkEnd w:id="31"/>
     </w:p>
     <w:p>
       <w:pPr>
@@ -5914,11 +6335,11 @@
         <w:spacing w:before="0"/>
         <w:ind w:left="1084"/>
       </w:pPr>
-      <w:bookmarkStart w:id="32" w:name="_Toc68160257"/>
+      <w:bookmarkStart w:id="31" w:name="_Toc68160257"/>
       <w:r>
         <w:t>Графическое представление интерфейсных окон</w:t>
       </w:r>
-      <w:bookmarkEnd w:id="32"/>
+      <w:bookmarkEnd w:id="31"/>
     </w:p>
     <w:p>
       <w:pPr>
@@ -6268,17 +6689,16 @@
       </w:pPr>
       <w:r>
         <w:rPr>
-          <w:noProof/>
           <w:color w:val="000000"/>
           <w:sz w:val="28"/>
           <w:szCs w:val="28"/>
         </w:rPr>
         <w:lastRenderedPageBreak/>
         <w:drawing>
-          <wp:inline distT="0" distB="0" distL="0" distR="0" wp14:anchorId="2A02F4C1" wp14:editId="19FF61E2">
-            <wp:extent cx="3048000" cy="2381250"/>
+          <wp:inline distT="0" distB="0" distL="0" distR="0" wp14:anchorId="178935D3" wp14:editId="05E2954E">
+            <wp:extent cx="3048000" cy="2667000"/>
             <wp:effectExtent l="0" t="0" r="0" b="0"/>
-            <wp:docPr id="7" name="Рисунок 7"/>
+            <wp:docPr id="2" name="Рисунок 2"/>
             <wp:cNvGraphicFramePr>
               <a:graphicFrameLocks xmlns:a="http://schemas.openxmlformats.org/drawingml/2006/main" noChangeAspect="1"/>
             </wp:cNvGraphicFramePr>
@@ -6286,7 +6706,7 @@
               <a:graphicData uri="http://schemas.openxmlformats.org/drawingml/2006/picture">
                 <pic:pic xmlns:pic="http://schemas.openxmlformats.org/drawingml/2006/picture">
                   <pic:nvPicPr>
-                    <pic:cNvPr id="7" name="Рисунок 7"/>
+                    <pic:cNvPr id="1" name=""/>
                     <pic:cNvPicPr/>
                   </pic:nvPicPr>
                   <pic:blipFill>
@@ -6298,7 +6718,7 @@
                   <pic:spPr>
                     <a:xfrm>
                       <a:off x="0" y="0"/>
-                      <a:ext cx="3048000" cy="2381250"/>
+                      <a:ext cx="3048000" cy="2667000"/>
                     </a:xfrm>
                     <a:prstGeom prst="rect">
                       <a:avLst/>
@@ -6493,11 +6913,11 @@
         <w:spacing w:before="0"/>
         <w:ind w:left="0" w:firstLine="709"/>
       </w:pPr>
-      <w:bookmarkStart w:id="33" w:name="_Toc68160258"/>
+      <w:bookmarkStart w:id="32" w:name="_Toc68160258"/>
       <w:r>
         <w:t>Основное окно</w:t>
       </w:r>
-      <w:bookmarkEnd w:id="33"/>
+      <w:bookmarkEnd w:id="32"/>
     </w:p>
     <w:p>
       <w:pPr>
@@ -6570,7 +6990,7 @@
         <w:spacing w:before="0"/>
         <w:ind w:left="0" w:firstLine="709"/>
       </w:pPr>
-      <w:bookmarkStart w:id="34" w:name="_Toc68160259"/>
+      <w:bookmarkStart w:id="33" w:name="_Toc68160259"/>
       <w:r>
         <w:t xml:space="preserve">Окно управления </w:t>
       </w:r>
@@ -6582,7 +7002,7 @@
       <w:r>
         <w:t xml:space="preserve"> ПрО</w:t>
       </w:r>
-      <w:bookmarkEnd w:id="34"/>
+      <w:bookmarkEnd w:id="33"/>
     </w:p>
     <w:p>
       <w:pPr>
@@ -6719,35 +7139,36 @@
           <w:sz w:val="28"/>
           <w:szCs w:val="28"/>
         </w:rPr>
-        <w:t>инициирует поломку произвольного ПК.</w:t>
-      </w:r>
-    </w:p>
-    <w:p>
-      <w:pPr>
-        <w:tabs>
-          <w:tab w:val="left" w:pos="1276"/>
-        </w:tabs>
-        <w:spacing w:line="360" w:lineRule="auto"/>
-        <w:ind w:firstLine="993"/>
-        <w:jc w:val="both"/>
-        <w:rPr>
-          <w:bCs/>
-          <w:sz w:val="28"/>
-          <w:szCs w:val="28"/>
-        </w:rPr>
-      </w:pPr>
-    </w:p>
-    <w:p>
-      <w:pPr>
-        <w:spacing w:line="360" w:lineRule="auto"/>
-        <w:ind w:firstLine="709"/>
-        <w:jc w:val="both"/>
-        <w:rPr>
-          <w:bCs/>
-          <w:sz w:val="28"/>
-          <w:szCs w:val="28"/>
-        </w:rPr>
-      </w:pPr>
+        <w:t>инициирует поломку произвольного ПК</w:t>
+      </w:r>
+      <w:r>
+        <w:rPr>
+          <w:sz w:val="28"/>
+          <w:szCs w:val="28"/>
+        </w:rPr>
+        <w:t>, учитывая заданную вероятность поломки</w:t>
+      </w:r>
+      <w:r>
+        <w:rPr>
+          <w:sz w:val="28"/>
+          <w:szCs w:val="28"/>
+        </w:rPr>
+        <w:t xml:space="preserve"> в окне параметров</w:t>
+      </w:r>
+      <w:r>
+        <w:rPr>
+          <w:sz w:val="28"/>
+          <w:szCs w:val="28"/>
+        </w:rPr>
+        <w:t>.</w:t>
+      </w:r>
+      <w:r>
+        <w:rPr>
+          <w:sz w:val="28"/>
+          <w:szCs w:val="28"/>
+        </w:rPr>
+        <w:t xml:space="preserve"> ПК не сломается никогда, если значение вероятности поломки установлен в 0.00.</w:t>
+      </w:r>
     </w:p>
     <w:p>
       <w:pPr>
@@ -6764,7 +7185,7 @@
         <w:spacing w:before="0"/>
         <w:ind w:left="0" w:firstLine="709"/>
       </w:pPr>
-      <w:bookmarkStart w:id="35" w:name="_Toc68160260"/>
+      <w:bookmarkStart w:id="34" w:name="_Toc68160260"/>
       <w:r>
         <w:lastRenderedPageBreak/>
         <w:t xml:space="preserve">Окно отображения состояния </w:t>
@@ -6777,7 +7198,7 @@
       <w:r>
         <w:t xml:space="preserve"> ПрО</w:t>
       </w:r>
-      <w:bookmarkEnd w:id="35"/>
+      <w:bookmarkEnd w:id="34"/>
     </w:p>
     <w:p>
       <w:pPr>
@@ -7243,39 +7664,7 @@
             <w:sz w:val="28"/>
             <w:szCs w:val="28"/>
           </w:rPr>
-          <m:t>[0</m:t>
-        </m:r>
-        <m:r>
-          <w:rPr>
-            <w:rFonts w:ascii="Cambria Math" w:hAnsi="Cambria Math"/>
-            <w:sz w:val="28"/>
-            <w:szCs w:val="28"/>
-          </w:rPr>
-          <m:t>.0</m:t>
-        </m:r>
-        <m:r>
-          <w:rPr>
-            <w:rFonts w:ascii="Cambria Math" w:hAnsi="Cambria Math"/>
-            <w:sz w:val="28"/>
-            <w:szCs w:val="28"/>
-          </w:rPr>
-          <m:t>;1</m:t>
-        </m:r>
-        <m:r>
-          <w:rPr>
-            <w:rFonts w:ascii="Cambria Math" w:hAnsi="Cambria Math"/>
-            <w:sz w:val="28"/>
-            <w:szCs w:val="28"/>
-          </w:rPr>
-          <m:t>.0</m:t>
-        </m:r>
-        <m:r>
-          <w:rPr>
-            <w:rFonts w:ascii="Cambria Math" w:hAnsi="Cambria Math"/>
-            <w:sz w:val="28"/>
-            <w:szCs w:val="28"/>
-          </w:rPr>
-          <m:t>]</m:t>
+          <m:t>[0.0;1.0]</m:t>
         </m:r>
       </m:oMath>
       <w:r>
@@ -7350,129 +7739,6 @@
           <w:szCs w:val="28"/>
         </w:rPr>
         <w:t xml:space="preserve"> </w:t>
-      </w:r>
-      <m:oMath>
-        <m:r>
-          <w:rPr>
-            <w:rFonts w:ascii="Cambria Math" w:hAnsi="Cambria Math"/>
-            <w:sz w:val="28"/>
-            <w:szCs w:val="28"/>
-          </w:rPr>
-          <m:t>[</m:t>
-        </m:r>
-        <m:r>
-          <w:rPr>
-            <w:rFonts w:ascii="Cambria Math" w:hAnsi="Cambria Math"/>
-            <w:sz w:val="28"/>
-            <w:szCs w:val="28"/>
-          </w:rPr>
-          <m:t>1</m:t>
-        </m:r>
-        <m:r>
-          <w:rPr>
-            <w:rFonts w:ascii="Cambria Math" w:hAnsi="Cambria Math"/>
-            <w:sz w:val="28"/>
-            <w:szCs w:val="28"/>
-          </w:rPr>
-          <m:t>;1</m:t>
-        </m:r>
-        <m:r>
-          <w:rPr>
-            <w:rFonts w:ascii="Cambria Math" w:hAnsi="Cambria Math"/>
-            <w:sz w:val="28"/>
-            <w:szCs w:val="28"/>
-          </w:rPr>
-          <m:t>00</m:t>
-        </m:r>
-        <m:r>
-          <w:rPr>
-            <w:rFonts w:ascii="Cambria Math" w:hAnsi="Cambria Math"/>
-            <w:sz w:val="28"/>
-            <w:szCs w:val="28"/>
-          </w:rPr>
-          <m:t>]</m:t>
-        </m:r>
-      </m:oMath>
-      <w:r>
-        <w:rPr>
-          <w:bCs/>
-          <w:sz w:val="28"/>
-          <w:szCs w:val="28"/>
-        </w:rPr>
-        <w:t>.</w:t>
-      </w:r>
-    </w:p>
-    <w:p>
-      <w:pPr>
-        <w:pStyle w:val="af2"/>
-        <w:numPr>
-          <w:ilvl w:val="0"/>
-          <w:numId w:val="42"/>
-        </w:numPr>
-        <w:spacing w:line="360" w:lineRule="auto"/>
-        <w:ind w:left="0" w:firstLine="1134"/>
-        <w:jc w:val="both"/>
-        <w:rPr>
-          <w:bCs/>
-          <w:sz w:val="28"/>
-          <w:szCs w:val="28"/>
-        </w:rPr>
-      </w:pPr>
-      <w:r>
-        <w:rPr>
-          <w:bCs/>
-          <w:sz w:val="28"/>
-          <w:szCs w:val="28"/>
-        </w:rPr>
-        <w:t>Время выполнения диагностики</w:t>
-      </w:r>
-      <w:r>
-        <w:rPr>
-          <w:bCs/>
-          <w:sz w:val="28"/>
-          <w:szCs w:val="28"/>
-        </w:rPr>
-        <w:t xml:space="preserve"> </w:t>
-      </w:r>
-      <w:r>
-        <w:rPr>
-          <w:bCs/>
-          <w:sz w:val="28"/>
-          <w:szCs w:val="28"/>
-        </w:rPr>
-        <w:t>– задает</w:t>
-      </w:r>
-      <w:r>
-        <w:rPr>
-          <w:bCs/>
-          <w:sz w:val="28"/>
-          <w:szCs w:val="28"/>
-        </w:rPr>
-        <w:t xml:space="preserve"> в</w:t>
-      </w:r>
-      <w:r>
-        <w:rPr>
-          <w:bCs/>
-          <w:sz w:val="28"/>
-          <w:szCs w:val="28"/>
-        </w:rPr>
-        <w:t>ремя выполнения диагностики</w:t>
-      </w:r>
-      <w:r>
-        <w:rPr>
-          <w:bCs/>
-          <w:sz w:val="28"/>
-          <w:szCs w:val="28"/>
-        </w:rPr>
-        <w:t xml:space="preserve"> </w:t>
-      </w:r>
-      <w:r>
-        <w:rPr>
-          <w:bCs/>
-          <w:sz w:val="28"/>
-          <w:szCs w:val="28"/>
-        </w:rPr>
-        <w:t xml:space="preserve">в секундах, входные значения ограничены в диапазоне целых  </w:t>
       </w:r>
       <m:oMath>
         <m:r>
@@ -7515,7 +7781,7 @@
           <w:sz w:val="28"/>
           <w:szCs w:val="28"/>
         </w:rPr>
-        <w:t>Время выполнения ремонта ПК</w:t>
+        <w:t>Время выполнения диагностики</w:t>
       </w:r>
       <w:r>
         <w:rPr>
@@ -7531,7 +7797,7 @@
           <w:sz w:val="28"/>
           <w:szCs w:val="28"/>
         </w:rPr>
-        <w:t xml:space="preserve">– задает </w:t>
+        <w:t>– задает</w:t>
       </w:r>
       <w:r>
         <w:rPr>
@@ -7539,7 +7805,7 @@
           <w:sz w:val="28"/>
           <w:szCs w:val="28"/>
         </w:rPr>
-        <w:t xml:space="preserve">время </w:t>
+        <w:t xml:space="preserve"> в</w:t>
       </w:r>
       <w:r>
         <w:rPr>
@@ -7547,7 +7813,7 @@
           <w:sz w:val="28"/>
           <w:szCs w:val="28"/>
         </w:rPr>
-        <w:t xml:space="preserve">выполнения ремонта ПК </w:t>
+        <w:t xml:space="preserve">ремя выполнения диагностики </w:t>
       </w:r>
       <w:r>
         <w:rPr>
@@ -7564,23 +7830,82 @@
             <w:sz w:val="28"/>
             <w:szCs w:val="28"/>
           </w:rPr>
-          <m:t>[1;</m:t>
+          <m:t>[1;100]</m:t>
         </m:r>
+      </m:oMath>
+      <w:r>
+        <w:rPr>
+          <w:bCs/>
+          <w:sz w:val="28"/>
+          <w:szCs w:val="28"/>
+        </w:rPr>
+        <w:t>.</w:t>
+      </w:r>
+    </w:p>
+    <w:p>
+      <w:pPr>
+        <w:pStyle w:val="af2"/>
+        <w:numPr>
+          <w:ilvl w:val="0"/>
+          <w:numId w:val="42"/>
+        </w:numPr>
+        <w:spacing w:line="360" w:lineRule="auto"/>
+        <w:ind w:left="0" w:firstLine="1134"/>
+        <w:jc w:val="both"/>
+        <w:rPr>
+          <w:bCs/>
+          <w:sz w:val="28"/>
+          <w:szCs w:val="28"/>
+        </w:rPr>
+      </w:pPr>
+      <w:r>
+        <w:rPr>
+          <w:bCs/>
+          <w:sz w:val="28"/>
+          <w:szCs w:val="28"/>
+        </w:rPr>
+        <w:t xml:space="preserve">Время выполнения ремонта ПК </w:t>
+      </w:r>
+      <w:r>
+        <w:rPr>
+          <w:bCs/>
+          <w:sz w:val="28"/>
+          <w:szCs w:val="28"/>
+        </w:rPr>
+        <w:t xml:space="preserve">– задает </w:t>
+      </w:r>
+      <w:r>
+        <w:rPr>
+          <w:bCs/>
+          <w:sz w:val="28"/>
+          <w:szCs w:val="28"/>
+        </w:rPr>
+        <w:t xml:space="preserve">время </w:t>
+      </w:r>
+      <w:r>
+        <w:rPr>
+          <w:bCs/>
+          <w:sz w:val="28"/>
+          <w:szCs w:val="28"/>
+        </w:rPr>
+        <w:t xml:space="preserve">выполнения ремонта ПК </w:t>
+      </w:r>
+      <w:r>
+        <w:rPr>
+          <w:bCs/>
+          <w:sz w:val="28"/>
+          <w:szCs w:val="28"/>
+        </w:rPr>
+        <w:t xml:space="preserve">в секундах, входные значения ограничены в диапазоне целых  </w:t>
+      </w:r>
+      <m:oMath>
         <m:r>
           <w:rPr>
             <w:rFonts w:ascii="Cambria Math" w:hAnsi="Cambria Math"/>
             <w:sz w:val="28"/>
             <w:szCs w:val="28"/>
           </w:rPr>
-          <m:t>5</m:t>
-        </m:r>
-        <m:r>
-          <w:rPr>
-            <w:rFonts w:ascii="Cambria Math" w:hAnsi="Cambria Math"/>
-            <w:sz w:val="28"/>
-            <w:szCs w:val="28"/>
-          </w:rPr>
-          <m:t>00]</m:t>
+          <m:t>[1;500]</m:t>
         </m:r>
       </m:oMath>
       <w:r>
@@ -7705,15 +8030,7 @@
           <w:sz w:val="28"/>
           <w:szCs w:val="28"/>
         </w:rPr>
-        <w:t>–</w:t>
-      </w:r>
-      <w:r>
-        <w:rPr>
-          <w:bCs/>
-          <w:sz w:val="28"/>
-          <w:szCs w:val="28"/>
-        </w:rPr>
-        <w:t xml:space="preserve"> </w:t>
+        <w:t xml:space="preserve">– </w:t>
       </w:r>
       <w:r>
         <w:rPr>
@@ -7749,16 +8066,16 @@
           <w:szCs w:val="28"/>
         </w:rPr>
       </w:pPr>
-      <w:bookmarkStart w:id="36" w:name="_Toc58014925"/>
-      <w:bookmarkStart w:id="37" w:name="_Toc58464583"/>
-      <w:bookmarkStart w:id="38" w:name="_Toc58465041"/>
-      <w:bookmarkStart w:id="39" w:name="_Toc58523688"/>
-      <w:bookmarkStart w:id="40" w:name="_Toc58523771"/>
+      <w:bookmarkStart w:id="35" w:name="_Toc58014925"/>
+      <w:bookmarkStart w:id="36" w:name="_Toc58464583"/>
+      <w:bookmarkStart w:id="37" w:name="_Toc58465041"/>
+      <w:bookmarkStart w:id="38" w:name="_Toc58523688"/>
+      <w:bookmarkStart w:id="39" w:name="_Toc58523771"/>
+      <w:bookmarkEnd w:id="35"/>
       <w:bookmarkEnd w:id="36"/>
       <w:bookmarkEnd w:id="37"/>
       <w:bookmarkEnd w:id="38"/>
       <w:bookmarkEnd w:id="39"/>
-      <w:bookmarkEnd w:id="40"/>
       <w:r>
         <w:br w:type="page"/>
       </w:r>
@@ -7772,20 +8089,20 @@
         </w:numPr>
         <w:spacing w:line="360" w:lineRule="auto"/>
       </w:pPr>
-      <w:bookmarkStart w:id="41" w:name="_Toc58464584"/>
-      <w:bookmarkStart w:id="42" w:name="_Toc58465042"/>
-      <w:bookmarkStart w:id="43" w:name="_Toc58523689"/>
-      <w:bookmarkStart w:id="44" w:name="_Toc58523772"/>
-      <w:bookmarkStart w:id="45" w:name="_Toc68160261"/>
+      <w:bookmarkStart w:id="40" w:name="_Toc58464584"/>
+      <w:bookmarkStart w:id="41" w:name="_Toc58465042"/>
+      <w:bookmarkStart w:id="42" w:name="_Toc58523689"/>
+      <w:bookmarkStart w:id="43" w:name="_Toc58523772"/>
+      <w:bookmarkStart w:id="44" w:name="_Toc68160261"/>
+      <w:bookmarkEnd w:id="40"/>
       <w:bookmarkEnd w:id="41"/>
       <w:bookmarkEnd w:id="42"/>
       <w:bookmarkEnd w:id="43"/>
-      <w:bookmarkEnd w:id="44"/>
       <w:r>
         <w:lastRenderedPageBreak/>
         <w:t>Подсистема «Модель»</w:t>
       </w:r>
-      <w:bookmarkEnd w:id="45"/>
+      <w:bookmarkEnd w:id="44"/>
     </w:p>
     <w:p>
       <w:pPr>
@@ -7818,35 +8135,7 @@
           <w:sz w:val="28"/>
           <w:szCs w:val="28"/>
         </w:rPr>
-        <w:t>Подсистема «Модель» меняет с</w:t>
-      </w:r>
-      <w:r>
-        <w:rPr>
-          <w:sz w:val="28"/>
-          <w:szCs w:val="28"/>
-        </w:rPr>
-        <w:t>остояния объектов</w:t>
-      </w:r>
-      <w:r>
-        <w:rPr>
-          <w:sz w:val="28"/>
-          <w:szCs w:val="28"/>
-        </w:rPr>
-        <w:t xml:space="preserve"> согласно заданным параметрам</w:t>
-      </w:r>
-      <w:r>
-        <w:rPr>
-          <w:sz w:val="28"/>
-          <w:szCs w:val="28"/>
-        </w:rPr>
-        <w:t xml:space="preserve"> поведения</w:t>
-      </w:r>
-      <w:r>
-        <w:rPr>
-          <w:sz w:val="28"/>
-          <w:szCs w:val="28"/>
-        </w:rPr>
-        <w:t>.</w:t>
+        <w:t>Подсистема «Модель» меняет состояния объектов согласно заданным параметрам поведения.</w:t>
       </w:r>
     </w:p>
     <w:p>
@@ -7876,11 +8165,11 @@
         <w:ind w:left="0" w:firstLine="709"/>
         <w:jc w:val="both"/>
       </w:pPr>
-      <w:bookmarkStart w:id="46" w:name="_Toc68160262"/>
+      <w:bookmarkStart w:id="45" w:name="_Toc68160262"/>
       <w:r>
         <w:t>Модель «сущность-связь» ПрО</w:t>
       </w:r>
-      <w:bookmarkEnd w:id="46"/>
+      <w:bookmarkEnd w:id="45"/>
     </w:p>
     <w:p>
       <w:pPr>
@@ -7975,6 +8264,34 @@
           <w:sz w:val="28"/>
           <w:szCs w:val="28"/>
         </w:rPr>
+        <w:t>ПК находятся в вычислительном центре (М:1)</w:t>
+      </w:r>
+    </w:p>
+    <w:p>
+      <w:pPr>
+        <w:spacing w:line="360" w:lineRule="auto"/>
+        <w:ind w:firstLine="709"/>
+        <w:jc w:val="both"/>
+        <w:rPr>
+          <w:color w:val="000000"/>
+          <w:sz w:val="28"/>
+          <w:szCs w:val="28"/>
+        </w:rPr>
+      </w:pPr>
+      <w:r>
+        <w:rPr>
+          <w:color w:val="000000"/>
+          <w:sz w:val="28"/>
+          <w:szCs w:val="28"/>
+        </w:rPr>
+        <w:t xml:space="preserve">2) </w:t>
+      </w:r>
+      <w:r>
+        <w:rPr>
+          <w:color w:val="000000"/>
+          <w:sz w:val="28"/>
+          <w:szCs w:val="28"/>
+        </w:rPr>
         <w:t>Инженер</w:t>
       </w:r>
       <w:r>
@@ -7983,7 +8300,7 @@
           <w:sz w:val="28"/>
           <w:szCs w:val="28"/>
         </w:rPr>
-        <w:t xml:space="preserve"> обслуживает </w:t>
+        <w:t xml:space="preserve"> </w:t>
       </w:r>
       <w:r>
         <w:rPr>
@@ -7991,7 +8308,7 @@
           <w:sz w:val="28"/>
           <w:szCs w:val="28"/>
         </w:rPr>
-        <w:t>конкретный ПК</w:t>
+        <w:t>работает в вычислительном центре</w:t>
       </w:r>
       <w:r>
         <w:rPr>
@@ -8040,7 +8357,7 @@
           <w:sz w:val="28"/>
           <w:szCs w:val="28"/>
         </w:rPr>
-        <w:t xml:space="preserve">Инженер проверяет ПК в порядке </w:t>
+        <w:t xml:space="preserve">Инженер </w:t>
       </w:r>
       <w:r>
         <w:rPr>
@@ -8048,7 +8365,47 @@
           <w:sz w:val="28"/>
           <w:szCs w:val="28"/>
         </w:rPr>
-        <w:t>очереди(1:М);</w:t>
+        <w:t xml:space="preserve">обслуживает </w:t>
+      </w:r>
+      <w:r>
+        <w:rPr>
+          <w:color w:val="000000"/>
+          <w:sz w:val="28"/>
+          <w:szCs w:val="28"/>
+        </w:rPr>
+        <w:t>ПК в</w:t>
+      </w:r>
+      <w:r>
+        <w:rPr>
+          <w:color w:val="000000"/>
+          <w:sz w:val="28"/>
+          <w:szCs w:val="28"/>
+        </w:rPr>
+        <w:t xml:space="preserve"> вычислительном центре </w:t>
+      </w:r>
+      <w:r>
+        <w:rPr>
+          <w:color w:val="000000"/>
+          <w:sz w:val="28"/>
+          <w:szCs w:val="28"/>
+        </w:rPr>
+        <w:t>(1:</w:t>
+      </w:r>
+      <w:r>
+        <w:rPr>
+          <w:color w:val="000000"/>
+          <w:sz w:val="28"/>
+          <w:szCs w:val="28"/>
+        </w:rPr>
+        <w:t>1</w:t>
+      </w:r>
+      <w:r>
+        <w:rPr>
+          <w:color w:val="000000"/>
+          <w:sz w:val="28"/>
+          <w:szCs w:val="28"/>
+        </w:rPr>
+        <w:t>);</w:t>
       </w:r>
     </w:p>
     <w:p>
@@ -8062,18 +8419,11 @@
         <w:ind w:left="0" w:firstLine="709"/>
         <w:jc w:val="both"/>
         <w:rPr>
-          <w:sz w:val="28"/>
-          <w:szCs w:val="28"/>
-        </w:rPr>
-      </w:pPr>
-      <w:r>
-        <w:rPr>
           <w:color w:val="000000"/>
           <w:sz w:val="28"/>
           <w:szCs w:val="28"/>
         </w:rPr>
-        <w:t>3) ПК находятся в очереди обслуживания (М:1).</w:t>
-      </w:r>
+      </w:pPr>
     </w:p>
     <w:p>
       <w:pPr>
@@ -8084,7 +8434,7 @@
         </w:tabs>
         <w:spacing w:line="360" w:lineRule="auto"/>
         <w:ind w:left="0"/>
-        <w:jc w:val="center"/>
+        <w:jc w:val="both"/>
         <w:rPr>
           <w:color w:val="FF0000"/>
           <w:sz w:val="28"/>
@@ -8096,10 +8446,10 @@
           <w:noProof/>
         </w:rPr>
         <w:drawing>
-          <wp:inline distT="0" distB="0" distL="0" distR="0" wp14:anchorId="222BAF7F" wp14:editId="3138B368">
-            <wp:extent cx="5772150" cy="3676616"/>
-            <wp:effectExtent l="0" t="0" r="0" b="635"/>
-            <wp:docPr id="10" name="Рисунок 10"/>
+          <wp:inline distT="0" distB="0" distL="0" distR="0" wp14:anchorId="5D8E3729" wp14:editId="003F4120">
+            <wp:extent cx="6120130" cy="3898265"/>
+            <wp:effectExtent l="0" t="0" r="0" b="6985"/>
+            <wp:docPr id="3" name="Рисунок 3"/>
             <wp:cNvGraphicFramePr>
               <a:graphicFrameLocks xmlns:a="http://schemas.openxmlformats.org/drawingml/2006/main" noChangeAspect="1"/>
             </wp:cNvGraphicFramePr>
@@ -8107,7 +8457,7 @@
               <a:graphicData uri="http://schemas.openxmlformats.org/drawingml/2006/picture">
                 <pic:pic xmlns:pic="http://schemas.openxmlformats.org/drawingml/2006/picture">
                   <pic:nvPicPr>
-                    <pic:cNvPr id="0" name="Picture 2"/>
+                    <pic:cNvPr id="0" name="Picture 1"/>
                     <pic:cNvPicPr>
                       <a:picLocks noChangeAspect="1" noChangeArrowheads="1"/>
                     </pic:cNvPicPr>
@@ -8128,7 +8478,7 @@
                   <pic:spPr bwMode="auto">
                     <a:xfrm>
                       <a:off x="0" y="0"/>
-                      <a:ext cx="5785998" cy="3685436"/>
+                      <a:ext cx="6120130" cy="3898265"/>
                     </a:xfrm>
                     <a:prstGeom prst="rect">
                       <a:avLst/>
@@ -8147,6 +8497,23 @@
     </w:p>
     <w:p>
       <w:pPr>
+        <w:pStyle w:val="af2"/>
+        <w:tabs>
+          <w:tab w:val="left" w:pos="993"/>
+          <w:tab w:val="left" w:pos="1134"/>
+        </w:tabs>
+        <w:spacing w:line="360" w:lineRule="auto"/>
+        <w:ind w:left="0"/>
+        <w:jc w:val="center"/>
+        <w:rPr>
+          <w:color w:val="FF0000"/>
+          <w:sz w:val="28"/>
+          <w:szCs w:val="28"/>
+        </w:rPr>
+      </w:pPr>
+    </w:p>
+    <w:p>
+      <w:pPr>
         <w:spacing w:line="360" w:lineRule="auto"/>
         <w:ind w:firstLine="709"/>
         <w:jc w:val="center"/>
@@ -8190,18 +8557,6 @@
         </w:tabs>
         <w:spacing w:line="360" w:lineRule="auto"/>
         <w:ind w:left="0" w:firstLine="709"/>
-        <w:jc w:val="both"/>
-        <w:rPr>
-          <w:color w:val="FF0000"/>
-          <w:sz w:val="28"/>
-          <w:szCs w:val="28"/>
-        </w:rPr>
-      </w:pPr>
-    </w:p>
-    <w:p>
-      <w:pPr>
-        <w:spacing w:line="360" w:lineRule="auto"/>
-        <w:ind w:firstLine="709"/>
         <w:jc w:val="both"/>
         <w:rPr>
           <w:color w:val="FF0000"/>
@@ -8237,8 +8592,9 @@
         <w:ind w:left="0" w:firstLine="709"/>
         <w:jc w:val="both"/>
       </w:pPr>
-      <w:bookmarkStart w:id="47" w:name="_Toc68160263"/>
-      <w:r>
+      <w:bookmarkStart w:id="46" w:name="_Toc68160263"/>
+      <w:r>
+        <w:lastRenderedPageBreak/>
         <w:t xml:space="preserve">Перечень событий, изменяющих </w:t>
       </w:r>
       <w:proofErr w:type="gramStart"/>
@@ -8249,7 +8605,7 @@
       <w:r>
         <w:t xml:space="preserve"> ПрО</w:t>
       </w:r>
-      <w:bookmarkEnd w:id="47"/>
+      <w:bookmarkEnd w:id="46"/>
     </w:p>
     <w:p>
       <w:pPr>
@@ -8275,6 +8631,60 @@
         </w:rPr>
         <w:t>…</w:t>
       </w:r>
+      <w:r>
+        <w:rPr>
+          <w:color w:val="FF0000"/>
+          <w:sz w:val="28"/>
+          <w:szCs w:val="28"/>
+        </w:rPr>
+        <w:t xml:space="preserve">написать про сигналы и слоты, а также кнопку вызывающую </w:t>
+      </w:r>
+      <w:proofErr w:type="spellStart"/>
+      <w:r>
+        <w:rPr>
+          <w:color w:val="FF0000"/>
+          <w:sz w:val="28"/>
+          <w:szCs w:val="28"/>
+        </w:rPr>
+        <w:t>фукцию</w:t>
+      </w:r>
+      <w:proofErr w:type="spellEnd"/>
+      <w:r>
+        <w:rPr>
+          <w:color w:val="FF0000"/>
+          <w:sz w:val="28"/>
+          <w:szCs w:val="28"/>
+        </w:rPr>
+        <w:t xml:space="preserve"> </w:t>
+      </w:r>
+      <w:proofErr w:type="spellStart"/>
+      <w:proofErr w:type="gramStart"/>
+      <w:r>
+        <w:rPr>
+          <w:color w:val="FF0000"/>
+          <w:sz w:val="28"/>
+          <w:szCs w:val="28"/>
+        </w:rPr>
+        <w:t>tact</w:t>
+      </w:r>
+      <w:proofErr w:type="spellEnd"/>
+      <w:r>
+        <w:rPr>
+          <w:color w:val="FF0000"/>
+          <w:sz w:val="28"/>
+          <w:szCs w:val="28"/>
+        </w:rPr>
+        <w:t>(</w:t>
+      </w:r>
+      <w:proofErr w:type="gramEnd"/>
+      <w:r>
+        <w:rPr>
+          <w:color w:val="FF0000"/>
+          <w:sz w:val="28"/>
+          <w:szCs w:val="28"/>
+        </w:rPr>
+        <w:t>) в модели…</w:t>
+      </w:r>
     </w:p>
     <w:p>
       <w:pPr>
@@ -8300,16 +8710,19 @@
         </w:rPr>
       </w:pPr>
     </w:p>
-    <w:p>
-      <w:pPr>
-        <w:spacing w:line="360" w:lineRule="auto"/>
-        <w:ind w:firstLine="709"/>
-        <w:jc w:val="both"/>
-        <w:rPr>
-          <w:sz w:val="28"/>
-          <w:szCs w:val="28"/>
-        </w:rPr>
-      </w:pPr>
+    <w:p/>
+    <w:p>
+      <w:pPr>
+        <w:rPr>
+          <w:b/>
+          <w:caps/>
+          <w:sz w:val="28"/>
+          <w:szCs w:val="28"/>
+        </w:rPr>
+      </w:pPr>
+      <w:r>
+        <w:br w:type="page"/>
+      </w:r>
     </w:p>
     <w:p>
       <w:pPr>
@@ -8317,11 +8730,8 @@
         <w:spacing w:line="360" w:lineRule="auto"/>
         <w:ind w:firstLine="709"/>
       </w:pPr>
-      <w:r>
-        <w:br w:type="page"/>
-      </w:r>
-      <w:bookmarkStart w:id="48" w:name="_Toc58014929"/>
-      <w:bookmarkStart w:id="49" w:name="_Toc68160264"/>
+      <w:bookmarkStart w:id="47" w:name="_Toc58014929"/>
+      <w:bookmarkStart w:id="48" w:name="_Toc68160264"/>
       <w:r>
         <w:lastRenderedPageBreak/>
         <w:t>4</w:t>
@@ -8329,11 +8739,11 @@
       <w:r>
         <w:t xml:space="preserve">. </w:t>
       </w:r>
+      <w:bookmarkEnd w:id="47"/>
+      <w:r>
+        <w:t>Объектная модель</w:t>
+      </w:r>
       <w:bookmarkEnd w:id="48"/>
-      <w:r>
-        <w:t>Объектная модель</w:t>
-      </w:r>
-      <w:bookmarkEnd w:id="49"/>
     </w:p>
     <w:p>
       <w:pPr>
@@ -8370,22 +8780,23 @@
           <w:szCs w:val="28"/>
         </w:rPr>
       </w:pPr>
-      <w:bookmarkStart w:id="50" w:name="_Toc58014930"/>
-      <w:bookmarkStart w:id="51" w:name="_Toc58464588"/>
-      <w:bookmarkStart w:id="52" w:name="_Toc58465046"/>
-      <w:bookmarkStart w:id="53" w:name="_Toc58523693"/>
-      <w:bookmarkStart w:id="54" w:name="_Toc58523776"/>
-      <w:bookmarkStart w:id="55" w:name="_Toc58014931"/>
-      <w:bookmarkStart w:id="56" w:name="_Toc58464589"/>
-      <w:bookmarkStart w:id="57" w:name="_Toc58465047"/>
-      <w:bookmarkStart w:id="58" w:name="_Toc58523694"/>
-      <w:bookmarkStart w:id="59" w:name="_Toc58523777"/>
-      <w:bookmarkStart w:id="60" w:name="_Toc58464590"/>
-      <w:bookmarkStart w:id="61" w:name="_Toc58465048"/>
-      <w:bookmarkStart w:id="62" w:name="_Toc58523695"/>
-      <w:bookmarkStart w:id="63" w:name="_Toc58523778"/>
-      <w:bookmarkStart w:id="64" w:name="_Toc68160265"/>
-      <w:bookmarkStart w:id="65" w:name="_Toc58014932"/>
+      <w:bookmarkStart w:id="49" w:name="_Toc58014930"/>
+      <w:bookmarkStart w:id="50" w:name="_Toc58464588"/>
+      <w:bookmarkStart w:id="51" w:name="_Toc58465046"/>
+      <w:bookmarkStart w:id="52" w:name="_Toc58523693"/>
+      <w:bookmarkStart w:id="53" w:name="_Toc58523776"/>
+      <w:bookmarkStart w:id="54" w:name="_Toc58014931"/>
+      <w:bookmarkStart w:id="55" w:name="_Toc58464589"/>
+      <w:bookmarkStart w:id="56" w:name="_Toc58465047"/>
+      <w:bookmarkStart w:id="57" w:name="_Toc58523694"/>
+      <w:bookmarkStart w:id="58" w:name="_Toc58523777"/>
+      <w:bookmarkStart w:id="59" w:name="_Toc58464590"/>
+      <w:bookmarkStart w:id="60" w:name="_Toc58465048"/>
+      <w:bookmarkStart w:id="61" w:name="_Toc58523695"/>
+      <w:bookmarkStart w:id="62" w:name="_Toc58523778"/>
+      <w:bookmarkStart w:id="63" w:name="_Toc68160265"/>
+      <w:bookmarkStart w:id="64" w:name="_Toc58014932"/>
+      <w:bookmarkEnd w:id="49"/>
       <w:bookmarkEnd w:id="50"/>
       <w:bookmarkEnd w:id="51"/>
       <w:bookmarkEnd w:id="52"/>
@@ -8400,7 +8811,6 @@
       <w:bookmarkEnd w:id="61"/>
       <w:bookmarkEnd w:id="62"/>
       <w:bookmarkEnd w:id="63"/>
-      <w:bookmarkEnd w:id="64"/>
     </w:p>
     <w:p>
       <w:pPr>
@@ -8427,8 +8837,8 @@
           <w:szCs w:val="28"/>
         </w:rPr>
       </w:pPr>
-      <w:bookmarkStart w:id="66" w:name="_Toc68160266"/>
-      <w:bookmarkEnd w:id="66"/>
+      <w:bookmarkStart w:id="65" w:name="_Toc68160266"/>
+      <w:bookmarkEnd w:id="65"/>
     </w:p>
     <w:p>
       <w:pPr>
@@ -8455,8 +8865,8 @@
           <w:szCs w:val="28"/>
         </w:rPr>
       </w:pPr>
-      <w:bookmarkStart w:id="67" w:name="_Toc68160267"/>
-      <w:bookmarkEnd w:id="67"/>
+      <w:bookmarkStart w:id="66" w:name="_Toc68160267"/>
+      <w:bookmarkEnd w:id="66"/>
     </w:p>
     <w:p>
       <w:pPr>
@@ -8475,15 +8885,15 @@
         <w:ind w:left="0" w:firstLine="709"/>
         <w:jc w:val="both"/>
       </w:pPr>
-      <w:bookmarkStart w:id="68" w:name="_Toc68160268"/>
-      <w:bookmarkEnd w:id="65"/>
+      <w:bookmarkStart w:id="67" w:name="_Toc68160268"/>
+      <w:bookmarkEnd w:id="64"/>
       <w:r>
         <w:t>Диаграмма классов</w:t>
       </w:r>
       <w:r>
         <w:t>.</w:t>
       </w:r>
-      <w:bookmarkEnd w:id="68"/>
+      <w:bookmarkEnd w:id="67"/>
     </w:p>
     <w:p>
       <w:pPr>
@@ -8763,7 +9173,6 @@
         </w:rPr>
         <w:t>Класс «</w:t>
       </w:r>
-      <w:proofErr w:type="spellStart"/>
       <w:r>
         <w:rPr>
           <w:color w:val="000000"/>
@@ -8773,7 +9182,6 @@
         </w:rPr>
         <w:t>StateWindow</w:t>
       </w:r>
-      <w:proofErr w:type="spellEnd"/>
       <w:r>
         <w:rPr>
           <w:color w:val="000000"/>
@@ -8867,7 +9275,7 @@
         <w:ind w:left="0" w:firstLine="709"/>
         <w:jc w:val="both"/>
       </w:pPr>
-      <w:bookmarkStart w:id="69" w:name="_Toc68160269"/>
+      <w:bookmarkStart w:id="68" w:name="_Toc68160269"/>
       <w:r>
         <w:lastRenderedPageBreak/>
         <w:t>Логическое описание полей классов (тип, наименование, область</w:t>
@@ -8878,7 +9286,7 @@
       <w:r>
         <w:t>видимости)</w:t>
       </w:r>
-      <w:bookmarkEnd w:id="69"/>
+      <w:bookmarkEnd w:id="68"/>
     </w:p>
     <w:p>
       <w:pPr>
@@ -8939,11 +9347,11 @@
         <w:ind w:left="0" w:firstLine="709"/>
         <w:jc w:val="both"/>
       </w:pPr>
-      <w:bookmarkStart w:id="70" w:name="_Toc68160270"/>
+      <w:bookmarkStart w:id="69" w:name="_Toc68160270"/>
       <w:r>
         <w:t>Логическое описание методов классов (наименование, параметры вызова, область видимости)</w:t>
       </w:r>
-      <w:bookmarkEnd w:id="70"/>
+      <w:bookmarkEnd w:id="69"/>
     </w:p>
     <w:p>
       <w:pPr>
@@ -9072,11 +9480,11 @@
         <w:ind w:left="0" w:firstLine="709"/>
         <w:jc w:val="both"/>
       </w:pPr>
-      <w:bookmarkStart w:id="71" w:name="_Toc68160271"/>
+      <w:bookmarkStart w:id="70" w:name="_Toc68160271"/>
       <w:r>
         <w:t>Заголовочные файлы (h-файлы) классов</w:t>
       </w:r>
-      <w:bookmarkEnd w:id="71"/>
+      <w:bookmarkEnd w:id="70"/>
     </w:p>
     <w:p>
       <w:pPr>
@@ -9207,7 +9615,7 @@
       <w:r>
         <w:t xml:space="preserve"> </w:t>
       </w:r>
-      <w:bookmarkStart w:id="72" w:name="_Toc68160272"/>
+      <w:bookmarkStart w:id="71" w:name="_Toc68160272"/>
       <w:r>
         <w:t xml:space="preserve">Диаграмма </w:t>
       </w:r>
@@ -9219,7 +9627,7 @@
       <w:r>
         <w:t xml:space="preserve"> ПрО</w:t>
       </w:r>
-      <w:bookmarkEnd w:id="72"/>
+      <w:bookmarkEnd w:id="71"/>
     </w:p>
     <w:p>
       <w:pPr>
@@ -9325,8 +9733,8 @@
         </w:rPr>
         <w:br w:type="page"/>
       </w:r>
-      <w:bookmarkStart w:id="73" w:name="_Toc58014955"/>
-      <w:bookmarkStart w:id="74" w:name="_Toc68160273"/>
+      <w:bookmarkStart w:id="72" w:name="_Toc58014955"/>
+      <w:bookmarkStart w:id="73" w:name="_Toc68160273"/>
       <w:r>
         <w:rPr>
           <w:lang w:val="en-US"/>
@@ -9337,8 +9745,8 @@
       <w:r>
         <w:t>аключение</w:t>
       </w:r>
+      <w:bookmarkEnd w:id="72"/>
       <w:bookmarkEnd w:id="73"/>
-      <w:bookmarkEnd w:id="74"/>
     </w:p>
     <w:p>
       <w:pPr>
@@ -9406,8 +9814,8 @@
       <w:r>
         <w:br w:type="page"/>
       </w:r>
-      <w:bookmarkStart w:id="75" w:name="_Toc58014956"/>
-      <w:bookmarkStart w:id="76" w:name="_Toc68160274"/>
+      <w:bookmarkStart w:id="74" w:name="_Toc58014956"/>
+      <w:bookmarkStart w:id="75" w:name="_Toc68160274"/>
       <w:r>
         <w:rPr>
           <w:lang w:val="en-US"/>
@@ -9418,8 +9826,8 @@
       <w:r>
         <w:t>писок использованных источников</w:t>
       </w:r>
+      <w:bookmarkEnd w:id="74"/>
       <w:bookmarkEnd w:id="75"/>
-      <w:bookmarkEnd w:id="76"/>
     </w:p>
     <w:p>
       <w:pPr>
@@ -9965,7 +10373,7 @@
       <w:r>
         <w:br w:type="page"/>
       </w:r>
-      <w:bookmarkStart w:id="77" w:name="_Toc58014958"/>
+      <w:bookmarkStart w:id="76" w:name="_Toc58014958"/>
     </w:p>
     <w:p>
       <w:pPr>
@@ -9980,7 +10388,7 @@
           <w:lang w:val="en-US"/>
         </w:rPr>
       </w:pPr>
-      <w:bookmarkStart w:id="78" w:name="_Toc68160275"/>
+      <w:bookmarkStart w:id="77" w:name="_Toc68160275"/>
       <w:r>
         <w:lastRenderedPageBreak/>
         <w:t xml:space="preserve">Приложение </w:t>
@@ -9997,8 +10405,8 @@
       <w:r>
         <w:t>Листинг программного кода</w:t>
       </w:r>
+      <w:bookmarkEnd w:id="76"/>
       <w:bookmarkEnd w:id="77"/>
-      <w:bookmarkEnd w:id="78"/>
     </w:p>
     <w:p>
       <w:pPr>
@@ -10025,7 +10433,7 @@
         <w:spacing w:before="0"/>
         <w:jc w:val="both"/>
       </w:pPr>
-      <w:bookmarkStart w:id="79" w:name="_Toc68160276"/>
+      <w:bookmarkStart w:id="78" w:name="_Toc68160276"/>
       <w:r>
         <w:t xml:space="preserve">Листинг 1. </w:t>
       </w:r>
@@ -10035,7 +10443,7 @@
         </w:rPr>
         <w:t>file main.cpp</w:t>
       </w:r>
-      <w:bookmarkEnd w:id="79"/>
+      <w:bookmarkEnd w:id="78"/>
     </w:p>
     <w:p>
       <w:pPr>
@@ -10390,7 +10798,7 @@
         <w:spacing w:before="0"/>
         <w:jc w:val="both"/>
       </w:pPr>
-      <w:bookmarkStart w:id="80" w:name="_Toc68160277"/>
+      <w:bookmarkStart w:id="79" w:name="_Toc68160277"/>
       <w:r>
         <w:t xml:space="preserve">Листинг </w:t>
       </w:r>
@@ -10416,7 +10824,7 @@
         </w:rPr>
         <w:t>application.h</w:t>
       </w:r>
-      <w:bookmarkEnd w:id="80"/>
+      <w:bookmarkEnd w:id="79"/>
       <w:proofErr w:type="spellEnd"/>
     </w:p>
     <w:p>
@@ -14733,23 +15141,23 @@
   </w:style>
   <w:style w:type="paragraph" w:styleId="3">
     <w:name w:val="heading 3"/>
+    <w:aliases w:val="3 Заголовок"/>
     <w:basedOn w:val="a0"/>
     <w:next w:val="a0"/>
     <w:link w:val="30"/>
     <w:unhideWhenUsed/>
     <w:qFormat/>
-    <w:rsid w:val="0040305F"/>
+    <w:rsid w:val="00ED751B"/>
     <w:pPr>
       <w:keepNext/>
       <w:keepLines/>
-      <w:spacing w:before="200"/>
+      <w:spacing w:line="360" w:lineRule="auto"/>
       <w:outlineLvl w:val="2"/>
     </w:pPr>
     <w:rPr>
-      <w:rFonts w:ascii="Cambria" w:hAnsi="Cambria"/>
       <w:b/>
       <w:bCs/>
-      <w:color w:val="4F81BD"/>
+      <w:sz w:val="28"/>
     </w:rPr>
   </w:style>
   <w:style w:type="paragraph" w:styleId="4">
@@ -14861,7 +15269,6 @@
   <w:style w:type="character" w:default="1" w:styleId="a1">
     <w:name w:val="Default Paragraph Font"/>
     <w:uiPriority w:val="1"/>
-    <w:semiHidden/>
     <w:unhideWhenUsed/>
   </w:style>
   <w:style w:type="table" w:default="1" w:styleId="a2">
@@ -16183,14 +16590,14 @@
   </w:style>
   <w:style w:type="character" w:customStyle="1" w:styleId="30">
     <w:name w:val="Заголовок 3 Знак"/>
+    <w:aliases w:val="3 Заголовок Знак"/>
     <w:link w:val="3"/>
-    <w:rsid w:val="0040305F"/>
+    <w:rsid w:val="00ED751B"/>
     <w:rPr>
-      <w:rFonts w:ascii="Cambria" w:eastAsia="Times New Roman" w:hAnsi="Cambria" w:cs="Times New Roman"/>
+      <w:rFonts w:ascii="Times New Roman" w:eastAsia="Times New Roman" w:hAnsi="Times New Roman"/>
       <w:b/>
       <w:bCs/>
-      <w:color w:val="4F81BD"/>
-      <w:sz w:val="24"/>
+      <w:sz w:val="28"/>
       <w:szCs w:val="24"/>
     </w:rPr>
   </w:style>

</xml_diff>